<commit_message>
v3: ArtsController, HomeController, CheckUserRole
</commit_message>
<xml_diff>
--- a/database-requirements.docx
+++ b/database-requirements.docx
@@ -151,7 +151,6 @@
     <w:p>
       <w:pPr>
         <w:rPr>
-          <w:rFonts w:hint="cs"/>
           <w:lang w:bidi="prs-AF"/>
         </w:rPr>
       </w:pPr>
@@ -206,6 +205,425 @@
       <w:r>
         <w:t xml:space="preserve"> }</w:t>
       </w:r>
+    </w:p>
+    <w:p/>
+    <w:p/>
+    <w:p>
+      <w:pPr>
+        <w:rPr>
+          <w:lang w:bidi="prs-AF"/>
+        </w:rPr>
+      </w:pPr>
+      <w:proofErr w:type="spellStart"/>
+      <w:r>
+        <w:rPr>
+          <w:lang w:bidi="prs-AF"/>
+        </w:rPr>
+        <w:t>Discount_codes</w:t>
+      </w:r>
+      <w:proofErr w:type="spellEnd"/>
+      <w:r>
+        <w:rPr>
+          <w:lang w:bidi="prs-AF"/>
+        </w:rPr>
+        <w:t xml:space="preserve"> {</w:t>
+      </w:r>
+    </w:p>
+    <w:p>
+      <w:pPr>
+        <w:rPr>
+          <w:lang w:bidi="prs-AF"/>
+        </w:rPr>
+      </w:pPr>
+      <w:r>
+        <w:rPr>
+          <w:lang w:bidi="prs-AF"/>
+        </w:rPr>
+        <w:t>Code</w:t>
+      </w:r>
+    </w:p>
+    <w:p>
+      <w:pPr>
+        <w:rPr>
+          <w:lang w:bidi="prs-AF"/>
+        </w:rPr>
+      </w:pPr>
+      <w:r>
+        <w:rPr>
+          <w:lang w:bidi="prs-AF"/>
+        </w:rPr>
+        <w:t>Percentage</w:t>
+      </w:r>
+    </w:p>
+    <w:p>
+      <w:pPr>
+        <w:rPr>
+          <w:lang w:bidi="prs-AF"/>
+        </w:rPr>
+      </w:pPr>
+      <w:proofErr w:type="spellStart"/>
+      <w:r>
+        <w:rPr>
+          <w:lang w:bidi="prs-AF"/>
+        </w:rPr>
+        <w:t>Start_date</w:t>
+      </w:r>
+      <w:proofErr w:type="spellEnd"/>
+    </w:p>
+    <w:p>
+      <w:pPr>
+        <w:rPr>
+          <w:lang w:bidi="prs-AF"/>
+        </w:rPr>
+      </w:pPr>
+      <w:proofErr w:type="spellStart"/>
+      <w:r>
+        <w:rPr>
+          <w:lang w:bidi="prs-AF"/>
+        </w:rPr>
+        <w:t>End_data</w:t>
+      </w:r>
+      <w:proofErr w:type="spellEnd"/>
+    </w:p>
+    <w:p>
+      <w:pPr>
+        <w:rPr>
+          <w:lang w:bidi="prs-AF"/>
+        </w:rPr>
+      </w:pPr>
+      <w:r>
+        <w:rPr>
+          <w:lang w:bidi="prs-AF"/>
+        </w:rPr>
+        <w:tab/>
+        <w:t>Relations {</w:t>
+      </w:r>
+    </w:p>
+    <w:p>
+      <w:pPr>
+        <w:rPr>
+          <w:lang w:bidi="prs-AF"/>
+        </w:rPr>
+      </w:pPr>
+      <w:r>
+        <w:rPr>
+          <w:lang w:bidi="prs-AF"/>
+        </w:rPr>
+        <w:tab/>
+      </w:r>
+      <w:r>
+        <w:rPr>
+          <w:lang w:bidi="prs-AF"/>
+        </w:rPr>
+        <w:tab/>
+        <w:t>User</w:t>
+      </w:r>
+    </w:p>
+    <w:p>
+      <w:pPr>
+        <w:ind w:firstLine="720"/>
+        <w:rPr>
+          <w:lang w:bidi="prs-AF"/>
+        </w:rPr>
+      </w:pPr>
+      <w:r>
+        <w:rPr>
+          <w:lang w:bidi="prs-AF"/>
+        </w:rPr>
+        <w:t>}</w:t>
+      </w:r>
+    </w:p>
+    <w:p>
+      <w:pPr>
+        <w:rPr>
+          <w:lang w:bidi="prs-AF"/>
+        </w:rPr>
+      </w:pPr>
+      <w:r>
+        <w:rPr>
+          <w:lang w:bidi="prs-AF"/>
+        </w:rPr>
+        <w:t>}</w:t>
+      </w:r>
+    </w:p>
+    <w:p>
+      <w:pPr>
+        <w:rPr>
+          <w:lang w:bidi="prs-AF"/>
+        </w:rPr>
+      </w:pPr>
+    </w:p>
+    <w:p>
+      <w:pPr>
+        <w:rPr>
+          <w:lang w:bidi="prs-AF"/>
+        </w:rPr>
+      </w:pPr>
+      <w:r>
+        <w:rPr>
+          <w:lang w:bidi="prs-AF"/>
+        </w:rPr>
+        <w:t>Auctions {</w:t>
+      </w:r>
+    </w:p>
+    <w:p>
+      <w:pPr>
+        <w:rPr>
+          <w:lang w:bidi="prs-AF"/>
+        </w:rPr>
+      </w:pPr>
+      <w:r>
+        <w:rPr>
+          <w:lang w:bidi="prs-AF"/>
+        </w:rPr>
+        <w:t>Art</w:t>
+      </w:r>
+    </w:p>
+    <w:p>
+      <w:pPr>
+        <w:rPr>
+          <w:lang w:bidi="prs-AF"/>
+        </w:rPr>
+      </w:pPr>
+      <w:proofErr w:type="spellStart"/>
+      <w:r>
+        <w:rPr>
+          <w:lang w:bidi="prs-AF"/>
+        </w:rPr>
+        <w:lastRenderedPageBreak/>
+        <w:t>Base_price</w:t>
+      </w:r>
+      <w:proofErr w:type="spellEnd"/>
+    </w:p>
+    <w:p>
+      <w:pPr>
+        <w:rPr>
+          <w:lang w:bidi="prs-AF"/>
+        </w:rPr>
+      </w:pPr>
+      <w:proofErr w:type="spellStart"/>
+      <w:r>
+        <w:rPr>
+          <w:lang w:bidi="prs-AF"/>
+        </w:rPr>
+        <w:t>Highest_price</w:t>
+      </w:r>
+      <w:proofErr w:type="spellEnd"/>
+    </w:p>
+    <w:p>
+      <w:pPr>
+        <w:rPr>
+          <w:lang w:bidi="prs-AF"/>
+        </w:rPr>
+      </w:pPr>
+      <w:proofErr w:type="spellStart"/>
+      <w:r>
+        <w:rPr>
+          <w:lang w:bidi="prs-AF"/>
+        </w:rPr>
+        <w:t>Current_user</w:t>
+      </w:r>
+      <w:proofErr w:type="spellEnd"/>
+    </w:p>
+    <w:p>
+      <w:pPr>
+        <w:rPr>
+          <w:lang w:bidi="prs-AF"/>
+        </w:rPr>
+      </w:pPr>
+      <w:r>
+        <w:rPr>
+          <w:lang w:bidi="prs-AF"/>
+        </w:rPr>
+        <w:t>}</w:t>
+      </w:r>
+    </w:p>
+    <w:p>
+      <w:pPr>
+        <w:rPr>
+          <w:lang w:bidi="prs-AF"/>
+        </w:rPr>
+      </w:pPr>
+    </w:p>
+    <w:p>
+      <w:pPr>
+        <w:rPr>
+          <w:lang w:bidi="prs-AF"/>
+        </w:rPr>
+      </w:pPr>
+      <w:r>
+        <w:rPr>
+          <w:lang w:bidi="prs-AF"/>
+        </w:rPr>
+        <w:t>Arts {</w:t>
+      </w:r>
+    </w:p>
+    <w:p>
+      <w:pPr>
+        <w:rPr>
+          <w:lang w:bidi="prs-AF"/>
+        </w:rPr>
+      </w:pPr>
+      <w:r>
+        <w:rPr>
+          <w:lang w:bidi="prs-AF"/>
+        </w:rPr>
+        <w:t>Name</w:t>
+      </w:r>
+    </w:p>
+    <w:p>
+      <w:pPr>
+        <w:rPr>
+          <w:lang w:bidi="prs-AF"/>
+        </w:rPr>
+      </w:pPr>
+      <w:r>
+        <w:rPr>
+          <w:lang w:bidi="prs-AF"/>
+        </w:rPr>
+        <w:t>Price</w:t>
+      </w:r>
+    </w:p>
+    <w:p>
+      <w:pPr>
+        <w:rPr>
+          <w:lang w:bidi="prs-AF"/>
+        </w:rPr>
+      </w:pPr>
+      <w:r>
+        <w:rPr>
+          <w:lang w:bidi="prs-AF"/>
+        </w:rPr>
+        <w:t xml:space="preserve">Number </w:t>
+      </w:r>
+    </w:p>
+    <w:p>
+      <w:pPr>
+        <w:rPr>
+          <w:lang w:bidi="prs-AF"/>
+        </w:rPr>
+      </w:pPr>
+      <w:proofErr w:type="spellStart"/>
+      <w:r>
+        <w:rPr>
+          <w:lang w:bidi="prs-AF"/>
+        </w:rPr>
+        <w:t>img</w:t>
+      </w:r>
+      <w:proofErr w:type="spellEnd"/>
+    </w:p>
+    <w:p>
+      <w:pPr>
+        <w:rPr>
+          <w:lang w:bidi="prs-AF"/>
+        </w:rPr>
+      </w:pPr>
+      <w:r>
+        <w:rPr>
+          <w:lang w:bidi="prs-AF"/>
+        </w:rPr>
+        <w:t>Artist</w:t>
+      </w:r>
+    </w:p>
+    <w:p>
+      <w:pPr>
+        <w:rPr>
+          <w:rtl/>
+          <w:lang w:bidi="prs-AF"/>
+        </w:rPr>
+      </w:pPr>
+      <w:r>
+        <w:rPr>
+          <w:lang w:bidi="prs-AF"/>
+        </w:rPr>
+        <w:t>}</w:t>
+      </w:r>
+    </w:p>
+    <w:p>
+      <w:pPr>
+        <w:rPr>
+          <w:rtl/>
+          <w:lang w:bidi="prs-AF"/>
+        </w:rPr>
+      </w:pPr>
+    </w:p>
+    <w:p>
+      <w:pPr>
+        <w:rPr>
+          <w:rFonts w:hint="cs"/>
+          <w:lang w:bidi="prs-AF"/>
+        </w:rPr>
+      </w:pPr>
+    </w:p>
+    <w:p>
+      <w:pPr>
+        <w:rPr>
+          <w:lang w:bidi="prs-AF"/>
+        </w:rPr>
+      </w:pPr>
+    </w:p>
+    <w:p>
+      <w:pPr>
+        <w:rPr>
+          <w:lang w:bidi="prs-AF"/>
+        </w:rPr>
+      </w:pPr>
+    </w:p>
+    <w:p>
+      <w:pPr>
+        <w:rPr>
+          <w:lang w:bidi="prs-AF"/>
+        </w:rPr>
+      </w:pPr>
+    </w:p>
+    <w:p>
+      <w:pPr>
+        <w:rPr>
+          <w:lang w:bidi="prs-AF"/>
+        </w:rPr>
+      </w:pPr>
+    </w:p>
+    <w:p>
+      <w:pPr>
+        <w:rPr>
+          <w:lang w:bidi="prs-AF"/>
+        </w:rPr>
+      </w:pPr>
+    </w:p>
+    <w:p>
+      <w:pPr>
+        <w:rPr>
+          <w:lang w:bidi="prs-AF"/>
+        </w:rPr>
+      </w:pPr>
+    </w:p>
+    <w:p>
+      <w:pPr>
+        <w:rPr>
+          <w:lang w:bidi="prs-AF"/>
+        </w:rPr>
+      </w:pPr>
+    </w:p>
+    <w:p>
+      <w:pPr>
+        <w:rPr>
+          <w:lang w:bidi="prs-AF"/>
+        </w:rPr>
+      </w:pPr>
+    </w:p>
+    <w:p>
+      <w:pPr>
+        <w:rPr>
+          <w:lang w:bidi="prs-AF"/>
+        </w:rPr>
+      </w:pPr>
+    </w:p>
+    <w:p>
+      <w:pPr>
+        <w:rPr>
+          <w:lang w:bidi="prs-AF"/>
+        </w:rPr>
+      </w:pPr>
     </w:p>
     <w:sectPr>
       <w:pgSz w:w="12240" w:h="15840"/>

</xml_diff>

<commit_message>
v5: user reviews completed.
</commit_message>
<xml_diff>
--- a/database-requirements.docx
+++ b/database-requirements.docx
@@ -206,8 +206,41 @@
         <w:t xml:space="preserve"> }</w:t>
       </w:r>
     </w:p>
-    <w:p/>
-    <w:p/>
+    <w:p>
+      <w:pPr>
+        <w:rPr>
+          <w:rFonts w:hint="cs"/>
+          <w:rtl/>
+          <w:lang w:bidi="prs-AF"/>
+        </w:rPr>
+      </w:pPr>
+    </w:p>
+    <w:p>
+      <w:pPr>
+        <w:rPr>
+          <w:lang w:bidi="prs-AF"/>
+        </w:rPr>
+      </w:pPr>
+      <w:r>
+        <w:rPr>
+          <w:lang w:bidi="prs-AF"/>
+        </w:rPr>
+        <w:t>Auctions {</w:t>
+      </w:r>
+    </w:p>
+    <w:p>
+      <w:pPr>
+        <w:rPr>
+          <w:lang w:bidi="prs-AF"/>
+        </w:rPr>
+      </w:pPr>
+      <w:r>
+        <w:rPr>
+          <w:lang w:bidi="prs-AF"/>
+        </w:rPr>
+        <w:t>Art</w:t>
+      </w:r>
+    </w:p>
     <w:p>
       <w:pPr>
         <w:rPr>
@@ -219,41 +252,9 @@
         <w:rPr>
           <w:lang w:bidi="prs-AF"/>
         </w:rPr>
-        <w:t>Discount_codes</w:t>
+        <w:t>Base_price</w:t>
       </w:r>
       <w:proofErr w:type="spellEnd"/>
-      <w:r>
-        <w:rPr>
-          <w:lang w:bidi="prs-AF"/>
-        </w:rPr>
-        <w:t xml:space="preserve"> {</w:t>
-      </w:r>
-    </w:p>
-    <w:p>
-      <w:pPr>
-        <w:rPr>
-          <w:lang w:bidi="prs-AF"/>
-        </w:rPr>
-      </w:pPr>
-      <w:r>
-        <w:rPr>
-          <w:lang w:bidi="prs-AF"/>
-        </w:rPr>
-        <w:t>Code</w:t>
-      </w:r>
-    </w:p>
-    <w:p>
-      <w:pPr>
-        <w:rPr>
-          <w:lang w:bidi="prs-AF"/>
-        </w:rPr>
-      </w:pPr>
-      <w:r>
-        <w:rPr>
-          <w:lang w:bidi="prs-AF"/>
-        </w:rPr>
-        <w:t>Percentage</w:t>
-      </w:r>
     </w:p>
     <w:p>
       <w:pPr>
@@ -266,7 +267,7 @@
         <w:rPr>
           <w:lang w:bidi="prs-AF"/>
         </w:rPr>
-        <w:t>Start_date</w:t>
+        <w:t>Highest_price</w:t>
       </w:r>
       <w:proofErr w:type="spellEnd"/>
     </w:p>
@@ -281,7 +282,7 @@
         <w:rPr>
           <w:lang w:bidi="prs-AF"/>
         </w:rPr>
-        <w:t>End_data</w:t>
+        <w:t>Current_user</w:t>
       </w:r>
       <w:proofErr w:type="spellEnd"/>
     </w:p>
@@ -295,41 +296,6 @@
         <w:rPr>
           <w:lang w:bidi="prs-AF"/>
         </w:rPr>
-        <w:tab/>
-        <w:t>Relations {</w:t>
-      </w:r>
-    </w:p>
-    <w:p>
-      <w:pPr>
-        <w:rPr>
-          <w:lang w:bidi="prs-AF"/>
-        </w:rPr>
-      </w:pPr>
-      <w:r>
-        <w:rPr>
-          <w:lang w:bidi="prs-AF"/>
-        </w:rPr>
-        <w:tab/>
-      </w:r>
-      <w:r>
-        <w:rPr>
-          <w:lang w:bidi="prs-AF"/>
-        </w:rPr>
-        <w:tab/>
-        <w:t>User</w:t>
-      </w:r>
-    </w:p>
-    <w:p>
-      <w:pPr>
-        <w:ind w:firstLine="720"/>
-        <w:rPr>
-          <w:lang w:bidi="prs-AF"/>
-        </w:rPr>
-      </w:pPr>
-      <w:r>
-        <w:rPr>
-          <w:lang w:bidi="prs-AF"/>
-        </w:rPr>
         <w:t>}</w:t>
       </w:r>
     </w:p>
@@ -339,6 +305,160 @@
           <w:lang w:bidi="prs-AF"/>
         </w:rPr>
       </w:pPr>
+    </w:p>
+    <w:p>
+      <w:pPr>
+        <w:rPr>
+          <w:lang w:bidi="prs-AF"/>
+        </w:rPr>
+      </w:pPr>
+      <w:r>
+        <w:rPr>
+          <w:lang w:bidi="prs-AF"/>
+        </w:rPr>
+        <w:t>Arts {</w:t>
+      </w:r>
+    </w:p>
+    <w:p>
+      <w:pPr>
+        <w:rPr>
+          <w:lang w:bidi="prs-AF"/>
+        </w:rPr>
+      </w:pPr>
+      <w:r>
+        <w:rPr>
+          <w:lang w:bidi="prs-AF"/>
+        </w:rPr>
+        <w:t>Name</w:t>
+      </w:r>
+    </w:p>
+    <w:p>
+      <w:pPr>
+        <w:rPr>
+          <w:lang w:bidi="prs-AF"/>
+        </w:rPr>
+      </w:pPr>
+      <w:r>
+        <w:rPr>
+          <w:lang w:bidi="prs-AF"/>
+        </w:rPr>
+        <w:t>Price</w:t>
+      </w:r>
+    </w:p>
+    <w:p>
+      <w:pPr>
+        <w:rPr>
+          <w:lang w:bidi="prs-AF"/>
+        </w:rPr>
+      </w:pPr>
+      <w:r>
+        <w:rPr>
+          <w:lang w:bidi="prs-AF"/>
+        </w:rPr>
+        <w:t xml:space="preserve">Number </w:t>
+      </w:r>
+    </w:p>
+    <w:p>
+      <w:pPr>
+        <w:rPr>
+          <w:lang w:bidi="prs-AF"/>
+        </w:rPr>
+      </w:pPr>
+      <w:proofErr w:type="spellStart"/>
+      <w:r>
+        <w:rPr>
+          <w:lang w:bidi="prs-AF"/>
+        </w:rPr>
+        <w:t>img</w:t>
+      </w:r>
+      <w:proofErr w:type="spellEnd"/>
+    </w:p>
+    <w:p>
+      <w:pPr>
+        <w:rPr>
+          <w:rtl/>
+          <w:lang w:bidi="prs-AF"/>
+        </w:rPr>
+      </w:pPr>
+      <w:r>
+        <w:rPr>
+          <w:lang w:bidi="prs-AF"/>
+        </w:rPr>
+        <w:t>Artist</w:t>
+      </w:r>
+    </w:p>
+    <w:p>
+      <w:pPr>
+        <w:rPr>
+          <w:lang w:bidi="prs-AF"/>
+        </w:rPr>
+      </w:pPr>
+      <w:r>
+        <w:rPr>
+          <w:lang w:bidi="prs-AF"/>
+        </w:rPr>
+        <w:lastRenderedPageBreak/>
+        <w:t>Reviews {</w:t>
+      </w:r>
+    </w:p>
+    <w:p>
+      <w:pPr>
+        <w:rPr>
+          <w:lang w:bidi="prs-AF"/>
+        </w:rPr>
+      </w:pPr>
+      <w:r>
+        <w:rPr>
+          <w:lang w:bidi="prs-AF"/>
+        </w:rPr>
+        <w:t>Rate</w:t>
+      </w:r>
+    </w:p>
+    <w:p>
+      <w:pPr>
+        <w:rPr>
+          <w:lang w:bidi="prs-AF"/>
+        </w:rPr>
+      </w:pPr>
+      <w:r>
+        <w:rPr>
+          <w:lang w:bidi="prs-AF"/>
+        </w:rPr>
+        <w:t>Comment</w:t>
+      </w:r>
+    </w:p>
+    <w:p>
+      <w:pPr>
+        <w:rPr>
+          <w:lang w:bidi="prs-AF"/>
+        </w:rPr>
+      </w:pPr>
+      <w:r>
+        <w:rPr>
+          <w:lang w:bidi="prs-AF"/>
+        </w:rPr>
+        <w:t>Timestamp</w:t>
+      </w:r>
+    </w:p>
+    <w:p>
+      <w:pPr>
+        <w:rPr>
+          <w:lang w:bidi="prs-AF"/>
+        </w:rPr>
+      </w:pPr>
+      <w:r>
+        <w:rPr>
+          <w:lang w:bidi="prs-AF"/>
+        </w:rPr>
+        <w:t xml:space="preserve">Username </w:t>
+      </w:r>
+    </w:p>
+    <w:p>
+      <w:pPr>
+        <w:rPr>
+          <w:lang w:bidi="prs-AF"/>
+        </w:rPr>
+      </w:pPr>
       <w:r>
         <w:rPr>
           <w:lang w:bidi="prs-AF"/>
@@ -349,85 +469,7 @@
     <w:p>
       <w:pPr>
         <w:rPr>
-          <w:lang w:bidi="prs-AF"/>
-        </w:rPr>
-      </w:pPr>
-    </w:p>
-    <w:p>
-      <w:pPr>
-        <w:rPr>
-          <w:lang w:bidi="prs-AF"/>
-        </w:rPr>
-      </w:pPr>
-      <w:r>
-        <w:rPr>
-          <w:lang w:bidi="prs-AF"/>
-        </w:rPr>
-        <w:t>Auctions {</w:t>
-      </w:r>
-    </w:p>
-    <w:p>
-      <w:pPr>
-        <w:rPr>
-          <w:lang w:bidi="prs-AF"/>
-        </w:rPr>
-      </w:pPr>
-      <w:r>
-        <w:rPr>
-          <w:lang w:bidi="prs-AF"/>
-        </w:rPr>
-        <w:t>Art</w:t>
-      </w:r>
-    </w:p>
-    <w:p>
-      <w:pPr>
-        <w:rPr>
-          <w:lang w:bidi="prs-AF"/>
-        </w:rPr>
-      </w:pPr>
-      <w:proofErr w:type="spellStart"/>
-      <w:r>
-        <w:rPr>
-          <w:lang w:bidi="prs-AF"/>
-        </w:rPr>
-        <w:lastRenderedPageBreak/>
-        <w:t>Base_price</w:t>
-      </w:r>
-      <w:proofErr w:type="spellEnd"/>
-    </w:p>
-    <w:p>
-      <w:pPr>
-        <w:rPr>
-          <w:lang w:bidi="prs-AF"/>
-        </w:rPr>
-      </w:pPr>
-      <w:proofErr w:type="spellStart"/>
-      <w:r>
-        <w:rPr>
-          <w:lang w:bidi="prs-AF"/>
-        </w:rPr>
-        <w:t>Highest_price</w:t>
-      </w:r>
-      <w:proofErr w:type="spellEnd"/>
-    </w:p>
-    <w:p>
-      <w:pPr>
-        <w:rPr>
-          <w:lang w:bidi="prs-AF"/>
-        </w:rPr>
-      </w:pPr>
-      <w:proofErr w:type="spellStart"/>
-      <w:r>
-        <w:rPr>
-          <w:lang w:bidi="prs-AF"/>
-        </w:rPr>
-        <w:t>Current_user</w:t>
-      </w:r>
-      <w:proofErr w:type="spellEnd"/>
-    </w:p>
-    <w:p>
-      <w:pPr>
-        <w:rPr>
+          <w:rtl/>
           <w:lang w:bidi="prs-AF"/>
         </w:rPr>
       </w:pPr>
@@ -441,116 +483,14 @@
     <w:p>
       <w:pPr>
         <w:rPr>
-          <w:lang w:bidi="prs-AF"/>
-        </w:rPr>
-      </w:pPr>
-    </w:p>
-    <w:p>
-      <w:pPr>
-        <w:rPr>
-          <w:lang w:bidi="prs-AF"/>
-        </w:rPr>
-      </w:pPr>
-      <w:r>
-        <w:rPr>
-          <w:lang w:bidi="prs-AF"/>
-        </w:rPr>
-        <w:t>Arts {</w:t>
-      </w:r>
-    </w:p>
-    <w:p>
-      <w:pPr>
-        <w:rPr>
-          <w:lang w:bidi="prs-AF"/>
-        </w:rPr>
-      </w:pPr>
-      <w:r>
-        <w:rPr>
-          <w:lang w:bidi="prs-AF"/>
-        </w:rPr>
-        <w:t>Name</w:t>
-      </w:r>
-    </w:p>
-    <w:p>
-      <w:pPr>
-        <w:rPr>
-          <w:lang w:bidi="prs-AF"/>
-        </w:rPr>
-      </w:pPr>
-      <w:r>
-        <w:rPr>
-          <w:lang w:bidi="prs-AF"/>
-        </w:rPr>
-        <w:t>Price</w:t>
-      </w:r>
-    </w:p>
-    <w:p>
-      <w:pPr>
-        <w:rPr>
-          <w:lang w:bidi="prs-AF"/>
-        </w:rPr>
-      </w:pPr>
-      <w:r>
-        <w:rPr>
-          <w:lang w:bidi="prs-AF"/>
-        </w:rPr>
-        <w:t xml:space="preserve">Number </w:t>
-      </w:r>
-    </w:p>
-    <w:p>
-      <w:pPr>
-        <w:rPr>
-          <w:lang w:bidi="prs-AF"/>
-        </w:rPr>
-      </w:pPr>
-      <w:proofErr w:type="spellStart"/>
-      <w:r>
-        <w:rPr>
-          <w:lang w:bidi="prs-AF"/>
-        </w:rPr>
-        <w:t>img</w:t>
-      </w:r>
-      <w:proofErr w:type="spellEnd"/>
-    </w:p>
-    <w:p>
-      <w:pPr>
-        <w:rPr>
-          <w:lang w:bidi="prs-AF"/>
-        </w:rPr>
-      </w:pPr>
-      <w:r>
-        <w:rPr>
-          <w:lang w:bidi="prs-AF"/>
-        </w:rPr>
-        <w:t>Artist</w:t>
-      </w:r>
-    </w:p>
-    <w:p>
-      <w:pPr>
-        <w:rPr>
           <w:rtl/>
           <w:lang w:bidi="prs-AF"/>
         </w:rPr>
       </w:pPr>
-      <w:r>
-        <w:rPr>
-          <w:lang w:bidi="prs-AF"/>
-        </w:rPr>
-        <w:t>}</w:t>
-      </w:r>
-    </w:p>
-    <w:p>
-      <w:pPr>
-        <w:rPr>
-          <w:rtl/>
-          <w:lang w:bidi="prs-AF"/>
-        </w:rPr>
-      </w:pPr>
-    </w:p>
-    <w:p>
-      <w:pPr>
-        <w:rPr>
-          <w:rFonts w:hint="cs"/>
+    </w:p>
+    <w:p>
+      <w:pPr>
+        <w:rPr>
           <w:lang w:bidi="prs-AF"/>
         </w:rPr>
       </w:pPr>

</xml_diff>

<commit_message>
v5.1: just added the routes for ratings.
</commit_message>
<xml_diff>
--- a/database-requirements.docx
+++ b/database-requirements.docx
@@ -209,201 +209,202 @@
     <w:p>
       <w:pPr>
         <w:rPr>
+          <w:rtl/>
+          <w:lang w:bidi="prs-AF"/>
+        </w:rPr>
+      </w:pPr>
+    </w:p>
+    <w:p>
+      <w:pPr>
+        <w:rPr>
+          <w:lang w:bidi="prs-AF"/>
+        </w:rPr>
+      </w:pPr>
+      <w:r>
+        <w:rPr>
+          <w:lang w:bidi="prs-AF"/>
+        </w:rPr>
+        <w:t>Auctions {</w:t>
+      </w:r>
+    </w:p>
+    <w:p>
+      <w:pPr>
+        <w:rPr>
+          <w:lang w:bidi="prs-AF"/>
+        </w:rPr>
+      </w:pPr>
+      <w:r>
+        <w:rPr>
+          <w:lang w:bidi="prs-AF"/>
+        </w:rPr>
+        <w:t>Art</w:t>
+      </w:r>
+    </w:p>
+    <w:p>
+      <w:pPr>
+        <w:rPr>
+          <w:lang w:bidi="prs-AF"/>
+        </w:rPr>
+      </w:pPr>
+      <w:proofErr w:type="spellStart"/>
+      <w:r>
+        <w:rPr>
+          <w:lang w:bidi="prs-AF"/>
+        </w:rPr>
+        <w:t>Base_price</w:t>
+      </w:r>
+      <w:proofErr w:type="spellEnd"/>
+    </w:p>
+    <w:p>
+      <w:pPr>
+        <w:rPr>
+          <w:lang w:bidi="prs-AF"/>
+        </w:rPr>
+      </w:pPr>
+      <w:proofErr w:type="spellStart"/>
+      <w:r>
+        <w:rPr>
+          <w:lang w:bidi="prs-AF"/>
+        </w:rPr>
+        <w:t>Highest_price</w:t>
+      </w:r>
+      <w:proofErr w:type="spellEnd"/>
+    </w:p>
+    <w:p>
+      <w:pPr>
+        <w:rPr>
+          <w:lang w:bidi="prs-AF"/>
+        </w:rPr>
+      </w:pPr>
+      <w:proofErr w:type="spellStart"/>
+      <w:r>
+        <w:rPr>
+          <w:lang w:bidi="prs-AF"/>
+        </w:rPr>
+        <w:t>Current_user</w:t>
+      </w:r>
+      <w:proofErr w:type="spellEnd"/>
+    </w:p>
+    <w:p>
+      <w:pPr>
+        <w:rPr>
+          <w:lang w:bidi="prs-AF"/>
+        </w:rPr>
+      </w:pPr>
+      <w:r>
+        <w:rPr>
+          <w:lang w:bidi="prs-AF"/>
+        </w:rPr>
+        <w:t>}</w:t>
+      </w:r>
+    </w:p>
+    <w:p>
+      <w:pPr>
+        <w:rPr>
+          <w:lang w:bidi="prs-AF"/>
+        </w:rPr>
+      </w:pPr>
+    </w:p>
+    <w:p>
+      <w:pPr>
+        <w:rPr>
+          <w:lang w:bidi="prs-AF"/>
+        </w:rPr>
+      </w:pPr>
+      <w:r>
+        <w:rPr>
+          <w:lang w:bidi="prs-AF"/>
+        </w:rPr>
+        <w:t>Arts {</w:t>
+      </w:r>
+    </w:p>
+    <w:p>
+      <w:pPr>
+        <w:rPr>
+          <w:lang w:bidi="prs-AF"/>
+        </w:rPr>
+      </w:pPr>
+      <w:r>
+        <w:rPr>
+          <w:lang w:bidi="prs-AF"/>
+        </w:rPr>
+        <w:t>Name</w:t>
+      </w:r>
+    </w:p>
+    <w:p>
+      <w:pPr>
+        <w:rPr>
+          <w:lang w:bidi="prs-AF"/>
+        </w:rPr>
+      </w:pPr>
+      <w:r>
+        <w:rPr>
+          <w:lang w:bidi="prs-AF"/>
+        </w:rPr>
+        <w:t>Price</w:t>
+      </w:r>
+    </w:p>
+    <w:p>
+      <w:pPr>
+        <w:rPr>
+          <w:lang w:bidi="prs-AF"/>
+        </w:rPr>
+      </w:pPr>
+      <w:r>
+        <w:rPr>
+          <w:lang w:bidi="prs-AF"/>
+        </w:rPr>
+        <w:t xml:space="preserve">Number </w:t>
+      </w:r>
+    </w:p>
+    <w:p>
+      <w:pPr>
+        <w:rPr>
+          <w:lang w:bidi="prs-AF"/>
+        </w:rPr>
+      </w:pPr>
+      <w:proofErr w:type="spellStart"/>
+      <w:r>
+        <w:rPr>
+          <w:lang w:bidi="prs-AF"/>
+        </w:rPr>
+        <w:t>img</w:t>
+      </w:r>
+      <w:proofErr w:type="spellEnd"/>
+    </w:p>
+    <w:p>
+      <w:pPr>
+        <w:rPr>
+          <w:rtl/>
+          <w:lang w:bidi="prs-AF"/>
+        </w:rPr>
+      </w:pPr>
+      <w:r>
+        <w:rPr>
+          <w:lang w:bidi="prs-AF"/>
+        </w:rPr>
+        <w:t>Artist</w:t>
+      </w:r>
+    </w:p>
+    <w:p>
+      <w:pPr>
+        <w:rPr>
+          <w:lang w:bidi="prs-AF"/>
+        </w:rPr>
+      </w:pPr>
+      <w:r>
+        <w:rPr>
+          <w:lang w:bidi="prs-AF"/>
+        </w:rPr>
+        <w:lastRenderedPageBreak/>
+        <w:t>Reviews {</w:t>
+      </w:r>
+    </w:p>
+    <w:p>
+      <w:pPr>
+        <w:rPr>
           <w:rFonts w:hint="cs"/>
           <w:rtl/>
-          <w:lang w:bidi="prs-AF"/>
-        </w:rPr>
-      </w:pPr>
-    </w:p>
-    <w:p>
-      <w:pPr>
-        <w:rPr>
-          <w:lang w:bidi="prs-AF"/>
-        </w:rPr>
-      </w:pPr>
-      <w:r>
-        <w:rPr>
-          <w:lang w:bidi="prs-AF"/>
-        </w:rPr>
-        <w:t>Auctions {</w:t>
-      </w:r>
-    </w:p>
-    <w:p>
-      <w:pPr>
-        <w:rPr>
-          <w:lang w:bidi="prs-AF"/>
-        </w:rPr>
-      </w:pPr>
-      <w:r>
-        <w:rPr>
-          <w:lang w:bidi="prs-AF"/>
-        </w:rPr>
-        <w:t>Art</w:t>
-      </w:r>
-    </w:p>
-    <w:p>
-      <w:pPr>
-        <w:rPr>
-          <w:lang w:bidi="prs-AF"/>
-        </w:rPr>
-      </w:pPr>
-      <w:proofErr w:type="spellStart"/>
-      <w:r>
-        <w:rPr>
-          <w:lang w:bidi="prs-AF"/>
-        </w:rPr>
-        <w:t>Base_price</w:t>
-      </w:r>
-      <w:proofErr w:type="spellEnd"/>
-    </w:p>
-    <w:p>
-      <w:pPr>
-        <w:rPr>
-          <w:lang w:bidi="prs-AF"/>
-        </w:rPr>
-      </w:pPr>
-      <w:proofErr w:type="spellStart"/>
-      <w:r>
-        <w:rPr>
-          <w:lang w:bidi="prs-AF"/>
-        </w:rPr>
-        <w:t>Highest_price</w:t>
-      </w:r>
-      <w:proofErr w:type="spellEnd"/>
-    </w:p>
-    <w:p>
-      <w:pPr>
-        <w:rPr>
-          <w:lang w:bidi="prs-AF"/>
-        </w:rPr>
-      </w:pPr>
-      <w:proofErr w:type="spellStart"/>
-      <w:r>
-        <w:rPr>
-          <w:lang w:bidi="prs-AF"/>
-        </w:rPr>
-        <w:t>Current_user</w:t>
-      </w:r>
-      <w:proofErr w:type="spellEnd"/>
-    </w:p>
-    <w:p>
-      <w:pPr>
-        <w:rPr>
-          <w:lang w:bidi="prs-AF"/>
-        </w:rPr>
-      </w:pPr>
-      <w:r>
-        <w:rPr>
-          <w:lang w:bidi="prs-AF"/>
-        </w:rPr>
-        <w:t>}</w:t>
-      </w:r>
-    </w:p>
-    <w:p>
-      <w:pPr>
-        <w:rPr>
-          <w:lang w:bidi="prs-AF"/>
-        </w:rPr>
-      </w:pPr>
-    </w:p>
-    <w:p>
-      <w:pPr>
-        <w:rPr>
-          <w:lang w:bidi="prs-AF"/>
-        </w:rPr>
-      </w:pPr>
-      <w:r>
-        <w:rPr>
-          <w:lang w:bidi="prs-AF"/>
-        </w:rPr>
-        <w:t>Arts {</w:t>
-      </w:r>
-    </w:p>
-    <w:p>
-      <w:pPr>
-        <w:rPr>
-          <w:lang w:bidi="prs-AF"/>
-        </w:rPr>
-      </w:pPr>
-      <w:r>
-        <w:rPr>
-          <w:lang w:bidi="prs-AF"/>
-        </w:rPr>
-        <w:t>Name</w:t>
-      </w:r>
-    </w:p>
-    <w:p>
-      <w:pPr>
-        <w:rPr>
-          <w:lang w:bidi="prs-AF"/>
-        </w:rPr>
-      </w:pPr>
-      <w:r>
-        <w:rPr>
-          <w:lang w:bidi="prs-AF"/>
-        </w:rPr>
-        <w:t>Price</w:t>
-      </w:r>
-    </w:p>
-    <w:p>
-      <w:pPr>
-        <w:rPr>
-          <w:lang w:bidi="prs-AF"/>
-        </w:rPr>
-      </w:pPr>
-      <w:r>
-        <w:rPr>
-          <w:lang w:bidi="prs-AF"/>
-        </w:rPr>
-        <w:t xml:space="preserve">Number </w:t>
-      </w:r>
-    </w:p>
-    <w:p>
-      <w:pPr>
-        <w:rPr>
-          <w:lang w:bidi="prs-AF"/>
-        </w:rPr>
-      </w:pPr>
-      <w:proofErr w:type="spellStart"/>
-      <w:r>
-        <w:rPr>
-          <w:lang w:bidi="prs-AF"/>
-        </w:rPr>
-        <w:t>img</w:t>
-      </w:r>
-      <w:proofErr w:type="spellEnd"/>
-    </w:p>
-    <w:p>
-      <w:pPr>
-        <w:rPr>
-          <w:rtl/>
-          <w:lang w:bidi="prs-AF"/>
-        </w:rPr>
-      </w:pPr>
-      <w:r>
-        <w:rPr>
-          <w:lang w:bidi="prs-AF"/>
-        </w:rPr>
-        <w:t>Artist</w:t>
-      </w:r>
-    </w:p>
-    <w:p>
-      <w:pPr>
-        <w:rPr>
-          <w:lang w:bidi="prs-AF"/>
-        </w:rPr>
-      </w:pPr>
-      <w:r>
-        <w:rPr>
-          <w:lang w:bidi="prs-AF"/>
-        </w:rPr>
-        <w:lastRenderedPageBreak/>
-        <w:t>Reviews {</w:t>
-      </w:r>
-    </w:p>
-    <w:p>
-      <w:pPr>
-        <w:rPr>
           <w:lang w:bidi="prs-AF"/>
         </w:rPr>
       </w:pPr>

</xml_diff>